<commit_message>
Successful run 5 models
</commit_message>
<xml_diff>
--- a/DBT project steps.docx
+++ b/DBT project steps.docx
@@ -396,20 +396,6 @@
       </w:r>
     </w:p>
     <w:p>
-      <w:proofErr w:type="spellStart"/>
-      <w:r>
-        <w:t>cmd</w:t>
-      </w:r>
-      <w:proofErr w:type="spellEnd"/>
-    </w:p>
-    <w:p>
-      <w:proofErr w:type="spellStart"/>
-      <w:r>
-        <w:t>CopyEdit</w:t>
-      </w:r>
-      <w:proofErr w:type="spellEnd"/>
-    </w:p>
-    <w:p>
       <w:r>
         <w:t>cd C:\Users\Shai\Documents\GitHub\aws-1st-DE-Project</w:t>
       </w:r>
@@ -463,7 +449,7 @@
     <w:p>
       <w:r>
         <w:pict>
-          <v:rect id="_x0000_i1106" style="width:0;height:1.5pt" o:hralign="center" o:hrstd="t" o:hr="t" fillcolor="#a0a0a0" stroked="f"/>
+          <v:rect id="_x0000_i1025" style="width:0;height:1.5pt" o:hralign="center" o:hrstd="t" o:hr="t" fillcolor="#a0a0a0" stroked="f"/>
         </w:pict>
       </w:r>
     </w:p>
@@ -655,35 +641,21 @@
     <w:p>
       <w:proofErr w:type="spellStart"/>
       <w:r>
+        <w:t>dbt_etl_adw</w:t>
+      </w:r>
+      <w:proofErr w:type="spellEnd"/>
+      <w:r>
+        <w:t>:</w:t>
+      </w:r>
+    </w:p>
+    <w:p>
+      <w:r>
+        <w:t xml:space="preserve">  outputs:</w:t>
+      </w:r>
+    </w:p>
+    <w:p>
+      <w:r>
         <w:lastRenderedPageBreak/>
-        <w:t>yaml</w:t>
-      </w:r>
-      <w:proofErr w:type="spellEnd"/>
-    </w:p>
-    <w:p>
-      <w:proofErr w:type="spellStart"/>
-      <w:r>
-        <w:t>CopyEdit</w:t>
-      </w:r>
-      <w:proofErr w:type="spellEnd"/>
-    </w:p>
-    <w:p>
-      <w:proofErr w:type="spellStart"/>
-      <w:r>
-        <w:t>dbt_etl_adw</w:t>
-      </w:r>
-      <w:proofErr w:type="spellEnd"/>
-      <w:r>
-        <w:t>:</w:t>
-      </w:r>
-    </w:p>
-    <w:p>
-      <w:r>
-        <w:t xml:space="preserve">  outputs:</w:t>
-      </w:r>
-    </w:p>
-    <w:p>
-      <w:r>
         <w:t xml:space="preserve">    dev:</w:t>
       </w:r>
     </w:p>
@@ -802,20 +774,6 @@
       </w:r>
     </w:p>
     <w:p>
-      <w:proofErr w:type="spellStart"/>
-      <w:r>
-        <w:t>yaml</w:t>
-      </w:r>
-      <w:proofErr w:type="spellEnd"/>
-    </w:p>
-    <w:p>
-      <w:proofErr w:type="spellStart"/>
-      <w:r>
-        <w:t>CopyEdit</w:t>
-      </w:r>
-      <w:proofErr w:type="spellEnd"/>
-    </w:p>
-    <w:p>
       <w:r>
         <w:t xml:space="preserve">name: </w:t>
       </w:r>
@@ -838,7 +796,7 @@
     <w:p>
       <w:r>
         <w:pict>
-          <v:rect id="_x0000_i1107" style="width:0;height:1.5pt" o:hralign="center" o:hrstd="t" o:hr="t" fillcolor="#a0a0a0" stroked="f"/>
+          <v:rect id="_x0000_i1026" style="width:0;height:1.5pt" o:hralign="center" o:hrstd="t" o:hr="t" fillcolor="#a0a0a0" stroked="f"/>
         </w:pict>
       </w:r>
     </w:p>
@@ -873,20 +831,6 @@
       </w:r>
     </w:p>
     <w:p>
-      <w:proofErr w:type="spellStart"/>
-      <w:r>
-        <w:t>cmd</w:t>
-      </w:r>
-      <w:proofErr w:type="spellEnd"/>
-    </w:p>
-    <w:p>
-      <w:proofErr w:type="spellStart"/>
-      <w:r>
-        <w:t>CopyEdit</w:t>
-      </w:r>
-      <w:proofErr w:type="spellEnd"/>
-    </w:p>
-    <w:p>
       <w:r>
         <w:t>cd C:\Users\Shai\Documents\GitHub\aws-1st-DE-Project\dbt-etl-adw</w:t>
       </w:r>
@@ -948,7 +892,7 @@
     <w:p>
       <w:r>
         <w:pict>
-          <v:rect id="_x0000_i1108" style="width:0;height:1.5pt" o:hralign="center" o:hrstd="t" o:hr="t" fillcolor="#a0a0a0" stroked="f"/>
+          <v:rect id="_x0000_i1027" style="width:0;height:1.5pt" o:hralign="center" o:hrstd="t" o:hr="t" fillcolor="#a0a0a0" stroked="f"/>
         </w:pict>
       </w:r>
     </w:p>
@@ -981,20 +925,6 @@
       </w:r>
     </w:p>
     <w:p>
-      <w:proofErr w:type="spellStart"/>
-      <w:r>
-        <w:t>yaml</w:t>
-      </w:r>
-      <w:proofErr w:type="spellEnd"/>
-    </w:p>
-    <w:p>
-      <w:proofErr w:type="spellStart"/>
-      <w:r>
-        <w:t>CopyEdit</w:t>
-      </w:r>
-      <w:proofErr w:type="spellEnd"/>
-    </w:p>
-    <w:p>
       <w:r>
         <w:t xml:space="preserve">schema: </w:t>
       </w:r>
@@ -1018,7 +948,7 @@
     <w:p>
       <w:r>
         <w:pict>
-          <v:rect id="_x0000_i1109" style="width:0;height:1.5pt" o:hralign="center" o:hrstd="t" o:hr="t" fillcolor="#a0a0a0" stroked="f"/>
+          <v:rect id="_x0000_i1028" style="width:0;height:1.5pt" o:hralign="center" o:hrstd="t" o:hr="t" fillcolor="#a0a0a0" stroked="f"/>
         </w:pict>
       </w:r>
     </w:p>
@@ -1075,7 +1005,7 @@
     <w:p>
       <w:r>
         <w:pict>
-          <v:rect id="_x0000_i1067" style="width:0;height:1.5pt" o:hralign="center" o:hrstd="t" o:hr="t" fillcolor="#a0a0a0" stroked="f"/>
+          <v:rect id="_x0000_i1029" style="width:0;height:1.5pt" o:hralign="center" o:hrstd="t" o:hr="t" fillcolor="#a0a0a0" stroked="f"/>
         </w:pict>
       </w:r>
     </w:p>
@@ -1191,7 +1121,7 @@
       </w:r>
       <w:r>
         <w:pict>
-          <v:rect id="_x0000_i1068" style="width:0;height:1.5pt" o:hralign="center" o:hrstd="t" o:hr="t" fillcolor="#a0a0a0" stroked="f"/>
+          <v:rect id="_x0000_i1030" style="width:0;height:1.5pt" o:hralign="center" o:hrstd="t" o:hr="t" fillcolor="#a0a0a0" stroked="f"/>
         </w:pict>
       </w:r>
     </w:p>
@@ -1390,7 +1320,7 @@
     <w:p>
       <w:r>
         <w:pict>
-          <v:rect id="_x0000_i1069" style="width:0;height:1.5pt" o:hralign="center" o:hrstd="t" o:hr="t" fillcolor="#a0a0a0" stroked="f"/>
+          <v:rect id="_x0000_i1031" style="width:0;height:1.5pt" o:hralign="center" o:hrstd="t" o:hr="t" fillcolor="#a0a0a0" stroked="f"/>
         </w:pict>
       </w:r>
     </w:p>
@@ -1460,20 +1390,6 @@
       </w:r>
     </w:p>
     <w:p>
-      <w:proofErr w:type="spellStart"/>
-      <w:r>
-        <w:t>yaml</w:t>
-      </w:r>
-      <w:proofErr w:type="spellEnd"/>
-    </w:p>
-    <w:p>
-      <w:proofErr w:type="spellStart"/>
-      <w:r>
-        <w:t>CopyEdit</w:t>
-      </w:r>
-      <w:proofErr w:type="spellEnd"/>
-    </w:p>
-    <w:p>
       <w:r>
         <w:t xml:space="preserve">name: </w:t>
       </w:r>
@@ -1518,20 +1434,6 @@
       </w:r>
     </w:p>
     <w:p>
-      <w:proofErr w:type="spellStart"/>
-      <w:r>
-        <w:t>yaml</w:t>
-      </w:r>
-      <w:proofErr w:type="spellEnd"/>
-    </w:p>
-    <w:p>
-      <w:proofErr w:type="spellStart"/>
-      <w:r>
-        <w:t>CopyEdit</w:t>
-      </w:r>
-      <w:proofErr w:type="spellEnd"/>
-    </w:p>
-    <w:p>
       <w:r>
         <w:t>version: 2</w:t>
       </w:r>
@@ -1589,20 +1491,6 @@
       </w:r>
     </w:p>
     <w:p>
-      <w:proofErr w:type="spellStart"/>
-      <w:r>
-        <w:t>yaml</w:t>
-      </w:r>
-      <w:proofErr w:type="spellEnd"/>
-    </w:p>
-    <w:p>
-      <w:proofErr w:type="spellStart"/>
-      <w:r>
-        <w:t>CopyEdit</w:t>
-      </w:r>
-      <w:proofErr w:type="spellEnd"/>
-    </w:p>
-    <w:p>
       <w:r>
         <w:t>version: 2</w:t>
       </w:r>
@@ -1761,7 +1649,7 @@
     <w:p>
       <w:r>
         <w:pict>
-          <v:rect id="_x0000_i1070" style="width:0;height:1.5pt" o:hralign="center" o:hrstd="t" o:hr="t" fillcolor="#a0a0a0" stroked="f"/>
+          <v:rect id="_x0000_i1032" style="width:0;height:1.5pt" o:hralign="center" o:hrstd="t" o:hr="t" fillcolor="#a0a0a0" stroked="f"/>
         </w:pict>
       </w:r>
     </w:p>
@@ -1851,20 +1739,6 @@
       </w:r>
     </w:p>
     <w:p>
-      <w:proofErr w:type="spellStart"/>
-      <w:r>
-        <w:t>sql</w:t>
-      </w:r>
-      <w:proofErr w:type="spellEnd"/>
-    </w:p>
-    <w:p>
-      <w:proofErr w:type="spellStart"/>
-      <w:r>
-        <w:t>CopyEdit</w:t>
-      </w:r>
-      <w:proofErr w:type="spellEnd"/>
-    </w:p>
-    <w:p>
       <w:r>
         <w:t xml:space="preserve">with </w:t>
       </w:r>
@@ -2029,20 +1903,6 @@
       </w:r>
     </w:p>
     <w:p>
-      <w:proofErr w:type="spellStart"/>
-      <w:r>
-        <w:t>sql</w:t>
-      </w:r>
-      <w:proofErr w:type="spellEnd"/>
-    </w:p>
-    <w:p>
-      <w:proofErr w:type="spellStart"/>
-      <w:r>
-        <w:t>CopyEdit</w:t>
-      </w:r>
-      <w:proofErr w:type="spellEnd"/>
-    </w:p>
-    <w:p>
       <w:r>
         <w:t xml:space="preserve">with </w:t>
       </w:r>
@@ -2185,7 +2045,7 @@
     <w:p>
       <w:r>
         <w:pict>
-          <v:rect id="_x0000_i1071" style="width:0;height:1.5pt" o:hralign="center" o:hrstd="t" o:hr="t" fillcolor="#a0a0a0" stroked="f"/>
+          <v:rect id="_x0000_i1033" style="width:0;height:1.5pt" o:hralign="center" o:hrstd="t" o:hr="t" fillcolor="#a0a0a0" stroked="f"/>
         </w:pict>
       </w:r>
     </w:p>
@@ -2252,20 +2112,6 @@
       </w:r>
     </w:p>
     <w:p>
-      <w:proofErr w:type="spellStart"/>
-      <w:r>
-        <w:t>sql</w:t>
-      </w:r>
-      <w:proofErr w:type="spellEnd"/>
-    </w:p>
-    <w:p>
-      <w:proofErr w:type="spellStart"/>
-      <w:r>
-        <w:t>CopyEdit</w:t>
-      </w:r>
-      <w:proofErr w:type="spellEnd"/>
-    </w:p>
-    <w:p>
       <w:r>
         <w:t>with combined as (</w:t>
       </w:r>
@@ -2544,20 +2390,6 @@
       </w:r>
     </w:p>
     <w:p>
-      <w:proofErr w:type="spellStart"/>
-      <w:r>
-        <w:t>sql</w:t>
-      </w:r>
-      <w:proofErr w:type="spellEnd"/>
-    </w:p>
-    <w:p>
-      <w:proofErr w:type="spellStart"/>
-      <w:r>
-        <w:t>CopyEdit</w:t>
-      </w:r>
-      <w:proofErr w:type="spellEnd"/>
-    </w:p>
-    <w:p>
       <w:r>
         <w:t xml:space="preserve">with </w:t>
       </w:r>
@@ -2698,7 +2530,7 @@
     <w:p>
       <w:r>
         <w:pict>
-          <v:rect id="_x0000_i1072" style="width:0;height:1.5pt" o:hralign="center" o:hrstd="t" o:hr="t" fillcolor="#a0a0a0" stroked="f"/>
+          <v:rect id="_x0000_i1034" style="width:0;height:1.5pt" o:hralign="center" o:hrstd="t" o:hr="t" fillcolor="#a0a0a0" stroked="f"/>
         </w:pict>
       </w:r>
     </w:p>
@@ -2752,20 +2584,6 @@
       </w:r>
     </w:p>
     <w:p>
-      <w:proofErr w:type="spellStart"/>
-      <w:r>
-        <w:t>sql</w:t>
-      </w:r>
-      <w:proofErr w:type="spellEnd"/>
-    </w:p>
-    <w:p>
-      <w:proofErr w:type="spellStart"/>
-      <w:r>
-        <w:t>CopyEdit</w:t>
-      </w:r>
-      <w:proofErr w:type="spellEnd"/>
-    </w:p>
-    <w:p>
       <w:r>
         <w:t xml:space="preserve">with </w:t>
       </w:r>
@@ -2937,20 +2755,6 @@
       </w:r>
     </w:p>
     <w:p>
-      <w:proofErr w:type="spellStart"/>
-      <w:r>
-        <w:t>sql</w:t>
-      </w:r>
-      <w:proofErr w:type="spellEnd"/>
-    </w:p>
-    <w:p>
-      <w:proofErr w:type="spellStart"/>
-      <w:r>
-        <w:t>CopyEdit</w:t>
-      </w:r>
-      <w:proofErr w:type="spellEnd"/>
-    </w:p>
-    <w:p>
       <w:r>
         <w:t xml:space="preserve">select distinct </w:t>
       </w:r>
@@ -2984,7 +2788,7 @@
     <w:p>
       <w:r>
         <w:pict>
-          <v:rect id="_x0000_i1073" style="width:0;height:1.5pt" o:hralign="center" o:hrstd="t" o:hr="t" fillcolor="#a0a0a0" stroked="f"/>
+          <v:rect id="_x0000_i1035" style="width:0;height:1.5pt" o:hralign="center" o:hrstd="t" o:hr="t" fillcolor="#a0a0a0" stroked="f"/>
         </w:pict>
       </w:r>
     </w:p>
@@ -3041,20 +2845,6 @@
       </w:r>
     </w:p>
     <w:p>
-      <w:proofErr w:type="spellStart"/>
-      <w:r>
-        <w:t>yaml</w:t>
-      </w:r>
-      <w:proofErr w:type="spellEnd"/>
-    </w:p>
-    <w:p>
-      <w:proofErr w:type="spellStart"/>
-      <w:r>
-        <w:t>CopyEdit</w:t>
-      </w:r>
-      <w:proofErr w:type="spellEnd"/>
-    </w:p>
-    <w:p>
       <w:r>
         <w:t>version: 2</w:t>
       </w:r>
@@ -3150,20 +2940,6 @@
     <w:p>
       <w:proofErr w:type="spellStart"/>
       <w:r>
-        <w:t>cmd</w:t>
-      </w:r>
-      <w:proofErr w:type="spellEnd"/>
-    </w:p>
-    <w:p>
-      <w:proofErr w:type="spellStart"/>
-      <w:r>
-        <w:t>CopyEdit</w:t>
-      </w:r>
-      <w:proofErr w:type="spellEnd"/>
-    </w:p>
-    <w:p>
-      <w:proofErr w:type="spellStart"/>
-      <w:r>
         <w:t>dbt</w:t>
       </w:r>
       <w:proofErr w:type="spellEnd"/>
@@ -3246,20 +3022,6 @@
       <w:r>
         <w:t xml:space="preserve"> auto-documentation feature to generate docs for your models and sources:</w:t>
       </w:r>
-    </w:p>
-    <w:p>
-      <w:proofErr w:type="spellStart"/>
-      <w:r>
-        <w:t>cmd</w:t>
-      </w:r>
-      <w:proofErr w:type="spellEnd"/>
-    </w:p>
-    <w:p>
-      <w:proofErr w:type="spellStart"/>
-      <w:r>
-        <w:t>CopyEdit</w:t>
-      </w:r>
-      <w:proofErr w:type="spellEnd"/>
     </w:p>
     <w:p>
       <w:proofErr w:type="spellStart"/>
@@ -5304,6 +5066,7 @@
   <w:style w:type="character" w:default="1" w:styleId="DefaultParagraphFont">
     <w:name w:val="Default Paragraph Font"/>
     <w:uiPriority w:val="1"/>
+    <w:semiHidden/>
     <w:unhideWhenUsed/>
   </w:style>
   <w:style w:type="table" w:default="1" w:styleId="TableNormal">

</xml_diff>

<commit_message>
modified:   DBT project steps.docx modified:   README.md
</commit_message>
<xml_diff>
--- a/DBT project steps.docx
+++ b/DBT project steps.docx
@@ -5,21 +5,6 @@
     <w:p>
       <w:pPr>
         <w:pStyle w:val="Heading1"/>
-      </w:pPr>
-      <w:r>
-        <w:t>Setting Up My dbt Project: dbt-etl-adw</w:t>
-      </w:r>
-    </w:p>
-    <w:p>
-      <w:pPr>
-        <w:pStyle w:val="Heading1"/>
-      </w:pPr>
-      <w:r>
-        <w:t>1. Creating a New Isolated dbt Project</w:t>
-      </w:r>
-    </w:p>
-    <w:p>
-      <w:pPr>
         <w:rPr>
           <w:b/>
           <w:bCs/>
@@ -30,12 +15,75 @@
           <w:b/>
           <w:bCs/>
         </w:rPr>
-        <w:t>Initializing the Project</w:t>
-      </w:r>
-    </w:p>
-    <w:p>
-      <w:r>
-        <w:t>To create a new dbt project, I start by choosing a separate folder for it. In my case, I’m placing it inside my existing directory:</w:t>
+        <w:t xml:space="preserve">Setting Up </w:t>
+      </w:r>
+      <w:r>
+        <w:rPr>
+          <w:b/>
+          <w:bCs/>
+        </w:rPr>
+        <w:t>my</w:t>
+      </w:r>
+      <w:r>
+        <w:rPr>
+          <w:b/>
+          <w:bCs/>
+        </w:rPr>
+        <w:t xml:space="preserve"> </w:t>
+      </w:r>
+      <w:proofErr w:type="spellStart"/>
+      <w:r>
+        <w:rPr>
+          <w:b/>
+          <w:bCs/>
+        </w:rPr>
+        <w:t>dbt</w:t>
+      </w:r>
+      <w:proofErr w:type="spellEnd"/>
+      <w:r>
+        <w:rPr>
+          <w:b/>
+          <w:bCs/>
+        </w:rPr>
+        <w:t xml:space="preserve"> Project: </w:t>
+      </w:r>
+      <w:proofErr w:type="spellStart"/>
+      <w:r>
+        <w:rPr>
+          <w:b/>
+          <w:bCs/>
+        </w:rPr>
+        <w:t>dbt-etl-adw</w:t>
+      </w:r>
+      <w:proofErr w:type="spellEnd"/>
+    </w:p>
+    <w:p>
+      <w:pPr>
+        <w:pStyle w:val="Heading1"/>
+      </w:pPr>
+      <w:r>
+        <w:t xml:space="preserve">1. Creating a New Isolated </w:t>
+      </w:r>
+      <w:proofErr w:type="spellStart"/>
+      <w:r>
+        <w:t>dbt</w:t>
+      </w:r>
+      <w:proofErr w:type="spellEnd"/>
+      <w:r>
+        <w:t xml:space="preserve"> Project</w:t>
+      </w:r>
+    </w:p>
+    <w:p>
+      <w:r>
+        <w:t xml:space="preserve">To create a new </w:t>
+      </w:r>
+      <w:proofErr w:type="spellStart"/>
+      <w:r>
+        <w:t>dbt</w:t>
+      </w:r>
+      <w:proofErr w:type="spellEnd"/>
+      <w:r>
+        <w:t xml:space="preserve"> project, I start by choosing a separate folder for it. In my case, I’m placing it inside my existing directory:</w:t>
       </w:r>
     </w:p>
     <w:p>
@@ -45,17 +93,51 @@
     </w:p>
     <w:p>
       <w:r>
-        <w:t>Then, I initialize the dbt project:</w:t>
-      </w:r>
-    </w:p>
-    <w:p>
-      <w:r>
-        <w:t>dbt init dbt-etl-adw</w:t>
-      </w:r>
-    </w:p>
-    <w:p>
-      <w:r>
-        <w:t>This creates a new folder named dbt-etl-adw within my project directory.</w:t>
+        <w:t xml:space="preserve">Then, I initialize the </w:t>
+      </w:r>
+      <w:proofErr w:type="spellStart"/>
+      <w:r>
+        <w:t>dbt</w:t>
+      </w:r>
+      <w:proofErr w:type="spellEnd"/>
+      <w:r>
+        <w:t xml:space="preserve"> project:</w:t>
+      </w:r>
+    </w:p>
+    <w:p>
+      <w:proofErr w:type="spellStart"/>
+      <w:r>
+        <w:t>dbt</w:t>
+      </w:r>
+      <w:proofErr w:type="spellEnd"/>
+      <w:r>
+        <w:t xml:space="preserve"> </w:t>
+      </w:r>
+      <w:proofErr w:type="spellStart"/>
+      <w:r>
+        <w:t>init</w:t>
+      </w:r>
+      <w:proofErr w:type="spellEnd"/>
+      <w:r>
+        <w:t xml:space="preserve"> </w:t>
+      </w:r>
+      <w:proofErr w:type="spellStart"/>
+      <w:r>
+        <w:t>dbt-etl-adw</w:t>
+      </w:r>
+      <w:proofErr w:type="spellEnd"/>
+    </w:p>
+    <w:p>
+      <w:r>
+        <w:t xml:space="preserve">This creates a new folder named </w:t>
+      </w:r>
+      <w:proofErr w:type="spellStart"/>
+      <w:r>
+        <w:t>dbt-etl-adw</w:t>
+      </w:r>
+      <w:proofErr w:type="spellEnd"/>
+      <w:r>
+        <w:t xml:space="preserve"> within my project directory.</w:t>
       </w:r>
     </w:p>
     <w:p>
@@ -68,7 +150,23 @@
     </w:p>
     <w:p>
       <w:r>
-        <w:t>Each dbt project requires a unique profile to define database connections. To isolate this new project, I update my profiles.yml file, which is typically found in:</w:t>
+        <w:t xml:space="preserve">Each </w:t>
+      </w:r>
+      <w:proofErr w:type="spellStart"/>
+      <w:r>
+        <w:t>dbt</w:t>
+      </w:r>
+      <w:proofErr w:type="spellEnd"/>
+      <w:r>
+        <w:t xml:space="preserve"> project requires a unique profile to define database connections. To isolate this new project, I update my </w:t>
+      </w:r>
+      <w:proofErr w:type="spellStart"/>
+      <w:r>
+        <w:t>profiles.yml</w:t>
+      </w:r>
+      <w:proofErr w:type="spellEnd"/>
+      <w:r>
+        <w:t xml:space="preserve"> file, which is typically found in:</w:t>
       </w:r>
     </w:p>
     <w:p>
@@ -79,8 +177,21 @@
         </w:numPr>
       </w:pPr>
       <w:r>
-        <w:t>Windows: %USERPROFILE%\.dbt\profiles.yml</w:t>
-      </w:r>
+        <w:t>Windows: %USERPROFILE%\.</w:t>
+      </w:r>
+      <w:proofErr w:type="spellStart"/>
+      <w:r>
+        <w:t>dbt</w:t>
+      </w:r>
+      <w:proofErr w:type="spellEnd"/>
+      <w:r>
+        <w:t>\</w:t>
+      </w:r>
+      <w:proofErr w:type="spellStart"/>
+      <w:r>
+        <w:t>profiles.yml</w:t>
+      </w:r>
+      <w:proofErr w:type="spellEnd"/>
     </w:p>
     <w:p>
       <w:r>
@@ -88,8 +199,13 @@
       </w:r>
     </w:p>
     <w:p>
-      <w:r>
-        <w:t>dbt_etl_adw:</w:t>
+      <w:proofErr w:type="spellStart"/>
+      <w:r>
+        <w:t>dbt_etl_adw</w:t>
+      </w:r>
+      <w:proofErr w:type="spellEnd"/>
+      <w:r>
+        <w:t>:</w:t>
       </w:r>
     </w:p>
     <w:p>
@@ -104,22 +220,51 @@
     </w:p>
     <w:p>
       <w:r>
-        <w:t xml:space="preserve">      type: postgres</w:t>
-      </w:r>
-    </w:p>
-    <w:p>
-      <w:r>
-        <w:t xml:space="preserve">      host: &lt;your-db-host&gt;</w:t>
-      </w:r>
-    </w:p>
-    <w:p>
-      <w:r>
-        <w:t xml:space="preserve">      user: &lt;your-db-user&gt;</w:t>
-      </w:r>
-    </w:p>
-    <w:p>
-      <w:r>
-        <w:t xml:space="preserve">      password: &lt;your-db-password&gt;</w:t>
+        <w:t xml:space="preserve">      type: </w:t>
+      </w:r>
+      <w:proofErr w:type="spellStart"/>
+      <w:r>
+        <w:t>postgres</w:t>
+      </w:r>
+      <w:proofErr w:type="spellEnd"/>
+    </w:p>
+    <w:p>
+      <w:r>
+        <w:t xml:space="preserve">      host: &lt;your-</w:t>
+      </w:r>
+      <w:proofErr w:type="spellStart"/>
+      <w:r>
+        <w:t>db</w:t>
+      </w:r>
+      <w:proofErr w:type="spellEnd"/>
+      <w:r>
+        <w:t>-host&gt;</w:t>
+      </w:r>
+    </w:p>
+    <w:p>
+      <w:r>
+        <w:t xml:space="preserve">      user: &lt;your-</w:t>
+      </w:r>
+      <w:proofErr w:type="spellStart"/>
+      <w:r>
+        <w:t>db</w:t>
+      </w:r>
+      <w:proofErr w:type="spellEnd"/>
+      <w:r>
+        <w:t>-user&gt;</w:t>
+      </w:r>
+    </w:p>
+    <w:p>
+      <w:r>
+        <w:t xml:space="preserve">      password: &lt;your-</w:t>
+      </w:r>
+      <w:proofErr w:type="spellStart"/>
+      <w:r>
+        <w:t>db</w:t>
+      </w:r>
+      <w:proofErr w:type="spellEnd"/>
+      <w:r>
+        <w:t>-password&gt;</w:t>
       </w:r>
     </w:p>
     <w:p>
@@ -129,7 +274,15 @@
     </w:p>
     <w:p>
       <w:r>
-        <w:t xml:space="preserve">      dbname: &lt;your-database-name&gt;</w:t>
+        <w:t xml:space="preserve">      </w:t>
+      </w:r>
+      <w:proofErr w:type="spellStart"/>
+      <w:r>
+        <w:t>dbname</w:t>
+      </w:r>
+      <w:proofErr w:type="spellEnd"/>
+      <w:r>
+        <w:t>: &lt;your-database-name&gt;</w:t>
       </w:r>
     </w:p>
     <w:p>
@@ -144,18 +297,39 @@
     </w:p>
     <w:p>
       <w:r>
-        <w:t>Then, I make sure my dbt_project.yml file in the new project correctly references this profile:</w:t>
-      </w:r>
-    </w:p>
-    <w:p>
-      <w:r>
-        <w:t>profile: dbt_etl_adw</w:t>
-      </w:r>
+        <w:t xml:space="preserve">Then, I make sure my </w:t>
+      </w:r>
+      <w:proofErr w:type="spellStart"/>
+      <w:r>
+        <w:t>dbt_project.yml</w:t>
+      </w:r>
+      <w:proofErr w:type="spellEnd"/>
+      <w:r>
+        <w:t xml:space="preserve"> file in the new project correctly references this profile:</w:t>
+      </w:r>
+    </w:p>
+    <w:p>
+      <w:r>
+        <w:t xml:space="preserve">profile: </w:t>
+      </w:r>
+      <w:proofErr w:type="spellStart"/>
+      <w:r>
+        <w:t>dbt_etl_adw</w:t>
+      </w:r>
+      <w:proofErr w:type="spellEnd"/>
     </w:p>
     <w:p>
       <w:r>
         <w:lastRenderedPageBreak/>
-        <w:t>If I encounter issues, I check whether an existing dbt project is interfering and remove any old references.</w:t>
+        <w:t xml:space="preserve">If I encounter issues, I check whether an existing </w:t>
+      </w:r>
+      <w:proofErr w:type="spellStart"/>
+      <w:r>
+        <w:t>dbt</w:t>
+      </w:r>
+      <w:proofErr w:type="spellEnd"/>
+      <w:r>
+        <w:t xml:space="preserve"> project is interfering and remove any old references.</w:t>
       </w:r>
     </w:p>
     <w:p>
@@ -178,8 +352,21 @@
     </w:p>
     <w:p>
       <w:r>
-        <w:t>python -m venv venv</w:t>
-      </w:r>
+        <w:t xml:space="preserve">python -m </w:t>
+      </w:r>
+      <w:proofErr w:type="spellStart"/>
+      <w:r>
+        <w:t>venv</w:t>
+      </w:r>
+      <w:proofErr w:type="spellEnd"/>
+      <w:r>
+        <w:t xml:space="preserve"> </w:t>
+      </w:r>
+      <w:proofErr w:type="spellStart"/>
+      <w:r>
+        <w:t>venv</w:t>
+      </w:r>
+      <w:proofErr w:type="spellEnd"/>
     </w:p>
     <w:p>
       <w:r>
@@ -187,18 +374,44 @@
       </w:r>
     </w:p>
     <w:p>
-      <w:r>
-        <w:t>.\venv\Scripts\activate</w:t>
-      </w:r>
-    </w:p>
-    <w:p>
-      <w:r>
-        <w:t>Then, I install the required dbt adapter:</w:t>
-      </w:r>
-    </w:p>
-    <w:p>
-      <w:r>
-        <w:t>pip install dbt-postgres  # Or the adapter I'm using</w:t>
+      <w:proofErr w:type="gramStart"/>
+      <w:r>
+        <w:t>.\</w:t>
+      </w:r>
+      <w:proofErr w:type="spellStart"/>
+      <w:r>
+        <w:t>venv</w:t>
+      </w:r>
+      <w:proofErr w:type="spellEnd"/>
+      <w:r>
+        <w:t>\Scripts\activate</w:t>
+      </w:r>
+      <w:proofErr w:type="gramEnd"/>
+    </w:p>
+    <w:p>
+      <w:r>
+        <w:t xml:space="preserve">Then, install the required </w:t>
+      </w:r>
+      <w:proofErr w:type="spellStart"/>
+      <w:r>
+        <w:t>dbt</w:t>
+      </w:r>
+      <w:proofErr w:type="spellEnd"/>
+      <w:r>
+        <w:t xml:space="preserve"> adapter:</w:t>
+      </w:r>
+    </w:p>
+    <w:p>
+      <w:r>
+        <w:t xml:space="preserve">pip install </w:t>
+      </w:r>
+      <w:proofErr w:type="spellStart"/>
+      <w:r>
+        <w:t>dbt-postgres</w:t>
+      </w:r>
+      <w:proofErr w:type="spellEnd"/>
+      <w:r>
+        <w:t xml:space="preserve"> </w:t>
       </w:r>
     </w:p>
     <w:p>
@@ -214,13 +427,26 @@
     </w:p>
     <w:p>
       <w:r>
-        <w:t>To ensure my dbt project remains isolated, I configure my profile to use a unique schema:</w:t>
-      </w:r>
-    </w:p>
-    <w:p>
-      <w:r>
-        <w:t>schema: dbt_etl_adw</w:t>
-      </w:r>
+        <w:t xml:space="preserve">To ensure my </w:t>
+      </w:r>
+      <w:proofErr w:type="spellStart"/>
+      <w:r>
+        <w:t>dbt</w:t>
+      </w:r>
+      <w:proofErr w:type="spellEnd"/>
+      <w:r>
+        <w:t xml:space="preserve"> project remains isolated, I configure my profile to use a unique schema:</w:t>
+      </w:r>
+    </w:p>
+    <w:p>
+      <w:r>
+        <w:t xml:space="preserve">schema: </w:t>
+      </w:r>
+      <w:proofErr w:type="spellStart"/>
+      <w:r>
+        <w:t>dbt_etl_adw</w:t>
+      </w:r>
+      <w:proofErr w:type="spellEnd"/>
     </w:p>
     <w:p>
       <w:pPr>
@@ -236,8 +462,13 @@
       </w:r>
     </w:p>
     <w:p>
-      <w:r>
-        <w:t>dbt debug</w:t>
+      <w:proofErr w:type="spellStart"/>
+      <w:r>
+        <w:t>dbt</w:t>
+      </w:r>
+      <w:proofErr w:type="spellEnd"/>
+      <w:r>
+        <w:t xml:space="preserve"> debug</w:t>
       </w:r>
     </w:p>
     <w:p>
@@ -248,7 +479,7 @@
     <w:p>
       <w:r>
         <w:pict>
-          <v:rect id="_x0000_i1053" style="width:0;height:1.5pt" o:hralign="center" o:hrstd="t" o:hr="t" fillcolor="#a0a0a0" stroked="f"/>
+          <v:rect id="_x0000_i1025" style="width:0;height:1.5pt" o:hralign="center" o:hrstd="t" o:hr="t" fillcolor="#a0a0a0" stroked="f"/>
         </w:pict>
       </w:r>
     </w:p>
@@ -256,6 +487,9 @@
       <w:pPr>
         <w:pStyle w:val="Heading1"/>
       </w:pPr>
+      <w:r>
+        <w:t xml:space="preserve">6. </w:t>
+      </w:r>
       <w:r>
         <w:t>Understanding My Data</w:t>
       </w:r>
@@ -272,6 +506,7 @@
           <w:numId w:val="13"/>
         </w:numPr>
       </w:pPr>
+      <w:proofErr w:type="spellStart"/>
       <w:r>
         <w:rPr>
           <w:b/>
@@ -279,8 +514,41 @@
         </w:rPr>
         <w:t>SalesHeader</w:t>
       </w:r>
-      <w:r>
-        <w:t>: Contains overall order details (OrderID, CustomerID, OrderDate, TotalAmount).</w:t>
+      <w:proofErr w:type="spellEnd"/>
+      <w:r>
+        <w:t>: Contains overall order details (</w:t>
+      </w:r>
+      <w:proofErr w:type="spellStart"/>
+      <w:r>
+        <w:t>OrderID</w:t>
+      </w:r>
+      <w:proofErr w:type="spellEnd"/>
+      <w:r>
+        <w:t xml:space="preserve">, </w:t>
+      </w:r>
+      <w:proofErr w:type="spellStart"/>
+      <w:r>
+        <w:t>CustomerID</w:t>
+      </w:r>
+      <w:proofErr w:type="spellEnd"/>
+      <w:r>
+        <w:t xml:space="preserve">, </w:t>
+      </w:r>
+      <w:proofErr w:type="spellStart"/>
+      <w:r>
+        <w:t>OrderDate</w:t>
+      </w:r>
+      <w:proofErr w:type="spellEnd"/>
+      <w:r>
+        <w:t xml:space="preserve">, </w:t>
+      </w:r>
+      <w:proofErr w:type="spellStart"/>
+      <w:r>
+        <w:t>TotalAmount</w:t>
+      </w:r>
+      <w:proofErr w:type="spellEnd"/>
+      <w:r>
+        <w:t>).</w:t>
       </w:r>
     </w:p>
     <w:p>
@@ -290,6 +558,7 @@
           <w:numId w:val="13"/>
         </w:numPr>
       </w:pPr>
+      <w:proofErr w:type="spellStart"/>
       <w:r>
         <w:rPr>
           <w:b/>
@@ -297,8 +566,49 @@
         </w:rPr>
         <w:t>SalesOrderDetail</w:t>
       </w:r>
-      <w:r>
-        <w:t>: Contains line item details (OrderDetailID, OrderID, ProductID, Quantity, UnitPrice).</w:t>
+      <w:proofErr w:type="spellEnd"/>
+      <w:r>
+        <w:t xml:space="preserve">: Contains </w:t>
+      </w:r>
+      <w:proofErr w:type="gramStart"/>
+      <w:r>
+        <w:t>line item</w:t>
+      </w:r>
+      <w:proofErr w:type="gramEnd"/>
+      <w:r>
+        <w:t xml:space="preserve"> details (</w:t>
+      </w:r>
+      <w:proofErr w:type="spellStart"/>
+      <w:r>
+        <w:t>OrderDetailID</w:t>
+      </w:r>
+      <w:proofErr w:type="spellEnd"/>
+      <w:r>
+        <w:t xml:space="preserve">, </w:t>
+      </w:r>
+      <w:proofErr w:type="spellStart"/>
+      <w:r>
+        <w:t>OrderID</w:t>
+      </w:r>
+      <w:proofErr w:type="spellEnd"/>
+      <w:r>
+        <w:t xml:space="preserve">, </w:t>
+      </w:r>
+      <w:proofErr w:type="spellStart"/>
+      <w:r>
+        <w:t>ProductID</w:t>
+      </w:r>
+      <w:proofErr w:type="spellEnd"/>
+      <w:r>
+        <w:t xml:space="preserve">, Quantity, </w:t>
+      </w:r>
+      <w:proofErr w:type="spellStart"/>
+      <w:r>
+        <w:t>UnitPrice</w:t>
+      </w:r>
+      <w:proofErr w:type="spellEnd"/>
+      <w:r>
+        <w:t>).</w:t>
       </w:r>
     </w:p>
     <w:p>
@@ -313,7 +623,14 @@
           <w:b/>
           <w:bCs/>
         </w:rPr>
-        <w:t>Defining My ETL Goals</w:t>
+        <w:t>ETL</w:t>
+      </w:r>
+      <w:r>
+        <w:rPr>
+          <w:b/>
+          <w:bCs/>
+        </w:rPr>
+        <w:t xml:space="preserve"> Goals</w:t>
       </w:r>
     </w:p>
     <w:p>
@@ -353,7 +670,23 @@
         </w:numPr>
       </w:pPr>
       <w:r>
-        <w:t>Remove invalid records (e.g., missing CustomerID or ProductID).</w:t>
+        <w:t xml:space="preserve">Remove invalid records (e.g., missing </w:t>
+      </w:r>
+      <w:proofErr w:type="spellStart"/>
+      <w:r>
+        <w:t>CustomerID</w:t>
+      </w:r>
+      <w:proofErr w:type="spellEnd"/>
+      <w:r>
+        <w:t xml:space="preserve"> or </w:t>
+      </w:r>
+      <w:proofErr w:type="spellStart"/>
+      <w:r>
+        <w:t>ProductID</w:t>
+      </w:r>
+      <w:proofErr w:type="spellEnd"/>
+      <w:r>
+        <w:t>).</w:t>
       </w:r>
     </w:p>
     <w:p>
@@ -422,7 +755,15 @@
         </w:numPr>
       </w:pPr>
       <w:r>
-        <w:t>Create fact tables (fact_sales).</w:t>
+        <w:t>Create fact tables (</w:t>
+      </w:r>
+      <w:proofErr w:type="spellStart"/>
+      <w:r>
+        <w:t>fact_sales</w:t>
+      </w:r>
+      <w:proofErr w:type="spellEnd"/>
+      <w:r>
+        <w:t>).</w:t>
       </w:r>
     </w:p>
     <w:p>
@@ -430,7 +771,15 @@
         <w:pStyle w:val="Heading1"/>
       </w:pPr>
       <w:r>
-        <w:t>6. Setting Up dbt Sources</w:t>
+        <w:t xml:space="preserve">6. Setting Up </w:t>
+      </w:r>
+      <w:proofErr w:type="spellStart"/>
+      <w:r>
+        <w:t>dbt</w:t>
+      </w:r>
+      <w:proofErr w:type="spellEnd"/>
+      <w:r>
+        <w:t xml:space="preserve"> Sources</w:t>
       </w:r>
     </w:p>
     <w:p>
@@ -450,7 +799,15 @@
     </w:p>
     <w:p>
       <w:r>
-        <w:t>I configure my sources in models/sources.yml:</w:t>
+        <w:t>I configure my sources in models/</w:t>
+      </w:r>
+      <w:proofErr w:type="spellStart"/>
+      <w:r>
+        <w:t>sources.yml</w:t>
+      </w:r>
+      <w:proofErr w:type="spellEnd"/>
+      <w:r>
+        <w:t>:</w:t>
       </w:r>
     </w:p>
     <w:p>
@@ -458,34 +815,49 @@
         <w:t>version: 2</w:t>
       </w:r>
     </w:p>
+    <w:p>
+      <w:r>
+        <w:t>sources:</w:t>
+      </w:r>
+    </w:p>
+    <w:p>
+      <w:r>
+        <w:t xml:space="preserve">  - name: </w:t>
+      </w:r>
+      <w:proofErr w:type="spellStart"/>
+      <w:r>
+        <w:t>adw</w:t>
+      </w:r>
+      <w:proofErr w:type="spellEnd"/>
+    </w:p>
+    <w:p>
+      <w:r>
+        <w:t xml:space="preserve">    tables:</w:t>
+      </w:r>
+    </w:p>
+    <w:p>
+      <w:r>
+        <w:t xml:space="preserve">      - name: </w:t>
+      </w:r>
+      <w:proofErr w:type="spellStart"/>
+      <w:r>
+        <w:t>sales_header</w:t>
+      </w:r>
+      <w:proofErr w:type="spellEnd"/>
+    </w:p>
+    <w:p>
+      <w:r>
+        <w:t xml:space="preserve">      - name: </w:t>
+      </w:r>
+      <w:proofErr w:type="spellStart"/>
+      <w:r>
+        <w:t>sales_order_detail</w:t>
+      </w:r>
+      <w:proofErr w:type="spellEnd"/>
+    </w:p>
     <w:p/>
     <w:p>
       <w:r>
-        <w:t>sources:</w:t>
-      </w:r>
-    </w:p>
-    <w:p>
-      <w:r>
-        <w:t xml:space="preserve">  - name: adw</w:t>
-      </w:r>
-    </w:p>
-    <w:p>
-      <w:r>
-        <w:t xml:space="preserve">    tables:</w:t>
-      </w:r>
-    </w:p>
-    <w:p>
-      <w:r>
-        <w:t xml:space="preserve">      - name: sales_header</w:t>
-      </w:r>
-    </w:p>
-    <w:p>
-      <w:r>
-        <w:t xml:space="preserve">      - name: sales_order_detail</w:t>
-      </w:r>
-    </w:p>
-    <w:p>
-      <w:r>
         <w:t>I add tests for these tables:</w:t>
       </w:r>
     </w:p>
@@ -494,7 +866,6 @@
         <w:t>version: 2</w:t>
       </w:r>
     </w:p>
-    <w:p/>
     <w:p>
       <w:r>
         <w:t>tables:</w:t>
@@ -502,8 +873,13 @@
     </w:p>
     <w:p>
       <w:r>
-        <w:t xml:space="preserve">  - name: sales_header</w:t>
-      </w:r>
+        <w:t xml:space="preserve">  - name: </w:t>
+      </w:r>
+      <w:proofErr w:type="spellStart"/>
+      <w:r>
+        <w:t>sales_header</w:t>
+      </w:r>
+      <w:proofErr w:type="spellEnd"/>
     </w:p>
     <w:p>
       <w:r>
@@ -517,8 +893,13 @@
     </w:p>
     <w:p>
       <w:r>
-        <w:t xml:space="preserve">      - name: order_id</w:t>
-      </w:r>
+        <w:t xml:space="preserve">      - name: </w:t>
+      </w:r>
+      <w:proofErr w:type="spellStart"/>
+      <w:r>
+        <w:t>order_id</w:t>
+      </w:r>
+      <w:proofErr w:type="spellEnd"/>
     </w:p>
     <w:p>
       <w:r>
@@ -532,13 +913,23 @@
     </w:p>
     <w:p>
       <w:r>
-        <w:t xml:space="preserve">          - not_null</w:t>
-      </w:r>
-    </w:p>
-    <w:p>
-      <w:r>
-        <w:t xml:space="preserve">      - name: customer_id</w:t>
-      </w:r>
+        <w:t xml:space="preserve">          - </w:t>
+      </w:r>
+      <w:proofErr w:type="spellStart"/>
+      <w:r>
+        <w:t>not_null</w:t>
+      </w:r>
+      <w:proofErr w:type="spellEnd"/>
+    </w:p>
+    <w:p>
+      <w:r>
+        <w:t xml:space="preserve">      - name: </w:t>
+      </w:r>
+      <w:proofErr w:type="spellStart"/>
+      <w:r>
+        <w:t>customer_id</w:t>
+      </w:r>
+      <w:proofErr w:type="spellEnd"/>
     </w:p>
     <w:p>
       <w:r>
@@ -547,13 +938,23 @@
     </w:p>
     <w:p>
       <w:r>
-        <w:t xml:space="preserve">          - not_null</w:t>
-      </w:r>
-    </w:p>
-    <w:p>
-      <w:r>
-        <w:t xml:space="preserve">  - name: sales_order_detail</w:t>
-      </w:r>
+        <w:t xml:space="preserve">          - </w:t>
+      </w:r>
+      <w:proofErr w:type="spellStart"/>
+      <w:r>
+        <w:t>not_null</w:t>
+      </w:r>
+      <w:proofErr w:type="spellEnd"/>
+    </w:p>
+    <w:p>
+      <w:r>
+        <w:t xml:space="preserve">  - name: </w:t>
+      </w:r>
+      <w:proofErr w:type="spellStart"/>
+      <w:r>
+        <w:t>sales_order_detail</w:t>
+      </w:r>
+      <w:proofErr w:type="spellEnd"/>
     </w:p>
     <w:p>
       <w:r>
@@ -567,8 +968,13 @@
     </w:p>
     <w:p>
       <w:r>
-        <w:t xml:space="preserve">      - name: order_id</w:t>
-      </w:r>
+        <w:t xml:space="preserve">      - name: </w:t>
+      </w:r>
+      <w:proofErr w:type="spellStart"/>
+      <w:r>
+        <w:t>order_id</w:t>
+      </w:r>
+      <w:proofErr w:type="spellEnd"/>
     </w:p>
     <w:p>
       <w:r>
@@ -577,13 +983,23 @@
     </w:p>
     <w:p>
       <w:r>
-        <w:t xml:space="preserve">          - not_null</w:t>
-      </w:r>
-    </w:p>
-    <w:p>
-      <w:r>
-        <w:t xml:space="preserve">      - name: product_id</w:t>
-      </w:r>
+        <w:t xml:space="preserve">          - </w:t>
+      </w:r>
+      <w:proofErr w:type="spellStart"/>
+      <w:r>
+        <w:t>not_null</w:t>
+      </w:r>
+      <w:proofErr w:type="spellEnd"/>
+    </w:p>
+    <w:p>
+      <w:r>
+        <w:t xml:space="preserve">      - name: </w:t>
+      </w:r>
+      <w:proofErr w:type="spellStart"/>
+      <w:r>
+        <w:t>product_id</w:t>
+      </w:r>
+      <w:proofErr w:type="spellEnd"/>
     </w:p>
     <w:p>
       <w:r>
@@ -592,8 +1008,13 @@
     </w:p>
     <w:p>
       <w:r>
-        <w:t xml:space="preserve">          - not_null</w:t>
-      </w:r>
+        <w:t xml:space="preserve">          - </w:t>
+      </w:r>
+      <w:proofErr w:type="spellStart"/>
+      <w:r>
+        <w:t>not_null</w:t>
+      </w:r>
+      <w:proofErr w:type="spellEnd"/>
     </w:p>
     <w:p>
       <w:pPr>
@@ -625,12 +1046,25 @@
     </w:p>
     <w:p>
       <w:r>
-        <w:t>-- models/staging/stg_sales_header.sql</w:t>
-      </w:r>
-    </w:p>
-    <w:p>
-      <w:r>
-        <w:t>with sales_header as (</w:t>
+        <w:t>-- models/staging/</w:t>
+      </w:r>
+      <w:proofErr w:type="spellStart"/>
+      <w:r>
+        <w:t>stg_sales_header.sql</w:t>
+      </w:r>
+      <w:proofErr w:type="spellEnd"/>
+    </w:p>
+    <w:p>
+      <w:r>
+        <w:t xml:space="preserve">with </w:t>
+      </w:r>
+      <w:proofErr w:type="spellStart"/>
+      <w:r>
+        <w:t>sales_header</w:t>
+      </w:r>
+      <w:proofErr w:type="spellEnd"/>
+      <w:r>
+        <w:t xml:space="preserve"> as (</w:t>
       </w:r>
     </w:p>
     <w:p>
@@ -640,27 +1074,80 @@
     </w:p>
     <w:p>
       <w:r>
-        <w:t xml:space="preserve">        order_id,</w:t>
-      </w:r>
-    </w:p>
-    <w:p>
-      <w:r>
-        <w:t xml:space="preserve">        customer_id,</w:t>
-      </w:r>
-    </w:p>
-    <w:p>
-      <w:r>
-        <w:t xml:space="preserve">        order_date,</w:t>
-      </w:r>
-    </w:p>
-    <w:p>
-      <w:r>
-        <w:t xml:space="preserve">        total_amount</w:t>
-      </w:r>
-    </w:p>
-    <w:p>
-      <w:r>
-        <w:t xml:space="preserve">    from {{ source('adw', 'sales_header') }}</w:t>
+        <w:t xml:space="preserve">        </w:t>
+      </w:r>
+      <w:proofErr w:type="spellStart"/>
+      <w:r>
+        <w:t>order_id</w:t>
+      </w:r>
+      <w:proofErr w:type="spellEnd"/>
+      <w:r>
+        <w:t>,</w:t>
+      </w:r>
+    </w:p>
+    <w:p>
+      <w:r>
+        <w:t xml:space="preserve">        </w:t>
+      </w:r>
+      <w:proofErr w:type="spellStart"/>
+      <w:r>
+        <w:t>customer_id</w:t>
+      </w:r>
+      <w:proofErr w:type="spellEnd"/>
+      <w:r>
+        <w:t>,</w:t>
+      </w:r>
+    </w:p>
+    <w:p>
+      <w:r>
+        <w:t xml:space="preserve">        </w:t>
+      </w:r>
+      <w:proofErr w:type="spellStart"/>
+      <w:r>
+        <w:t>order_date</w:t>
+      </w:r>
+      <w:proofErr w:type="spellEnd"/>
+      <w:r>
+        <w:t>,</w:t>
+      </w:r>
+    </w:p>
+    <w:p>
+      <w:r>
+        <w:t xml:space="preserve">        </w:t>
+      </w:r>
+      <w:proofErr w:type="spellStart"/>
+      <w:r>
+        <w:t>total_amount</w:t>
+      </w:r>
+      <w:proofErr w:type="spellEnd"/>
+    </w:p>
+    <w:p>
+      <w:r>
+        <w:t xml:space="preserve">    from </w:t>
+      </w:r>
+      <w:proofErr w:type="gramStart"/>
+      <w:r>
+        <w:t>{{ source</w:t>
+      </w:r>
+      <w:proofErr w:type="gramEnd"/>
+      <w:r>
+        <w:t>('</w:t>
+      </w:r>
+      <w:proofErr w:type="spellStart"/>
+      <w:r>
+        <w:t>adw</w:t>
+      </w:r>
+      <w:proofErr w:type="spellEnd"/>
+      <w:r>
+        <w:t>', '</w:t>
+      </w:r>
+      <w:proofErr w:type="spellStart"/>
+      <w:r>
+        <w:t>sales_header</w:t>
+      </w:r>
+      <w:proofErr w:type="spellEnd"/>
+      <w:r>
+        <w:t>') }}</w:t>
       </w:r>
     </w:p>
     <w:p>
@@ -670,17 +1157,38 @@
     </w:p>
     <w:p>
       <w:r>
-        <w:t>select * from sales_header;</w:t>
-      </w:r>
-    </w:p>
-    <w:p>
-      <w:r>
-        <w:t>-- models/staging/stg_sales_order_detail.sql</w:t>
-      </w:r>
-    </w:p>
-    <w:p>
-      <w:r>
-        <w:t>with sales_order_detail as (</w:t>
+        <w:t xml:space="preserve">select * from </w:t>
+      </w:r>
+      <w:proofErr w:type="spellStart"/>
+      <w:r>
+        <w:t>sales_header</w:t>
+      </w:r>
+      <w:proofErr w:type="spellEnd"/>
+      <w:r>
+        <w:t>;</w:t>
+      </w:r>
+    </w:p>
+    <w:p>
+      <w:r>
+        <w:t>-- models/staging/</w:t>
+      </w:r>
+      <w:proofErr w:type="spellStart"/>
+      <w:r>
+        <w:t>stg_sales_order_detail.sql</w:t>
+      </w:r>
+      <w:proofErr w:type="spellEnd"/>
+    </w:p>
+    <w:p>
+      <w:r>
+        <w:t xml:space="preserve">with </w:t>
+      </w:r>
+      <w:proofErr w:type="spellStart"/>
+      <w:r>
+        <w:t>sales_order_detail</w:t>
+      </w:r>
+      <w:proofErr w:type="spellEnd"/>
+      <w:r>
+        <w:t xml:space="preserve"> as (</w:t>
       </w:r>
     </w:p>
     <w:p>
@@ -690,17 +1198,41 @@
     </w:p>
     <w:p>
       <w:r>
-        <w:t xml:space="preserve">        order_detail_id,</w:t>
-      </w:r>
-    </w:p>
-    <w:p>
-      <w:r>
-        <w:t xml:space="preserve">        order_id,</w:t>
-      </w:r>
-    </w:p>
-    <w:p>
-      <w:r>
-        <w:t xml:space="preserve">        product_id,</w:t>
+        <w:t xml:space="preserve">        </w:t>
+      </w:r>
+      <w:proofErr w:type="spellStart"/>
+      <w:r>
+        <w:t>order_detail_id</w:t>
+      </w:r>
+      <w:proofErr w:type="spellEnd"/>
+      <w:r>
+        <w:t>,</w:t>
+      </w:r>
+    </w:p>
+    <w:p>
+      <w:r>
+        <w:t xml:space="preserve">        </w:t>
+      </w:r>
+      <w:proofErr w:type="spellStart"/>
+      <w:r>
+        <w:t>order_id</w:t>
+      </w:r>
+      <w:proofErr w:type="spellEnd"/>
+      <w:r>
+        <w:t>,</w:t>
+      </w:r>
+    </w:p>
+    <w:p>
+      <w:r>
+        <w:t xml:space="preserve">        </w:t>
+      </w:r>
+      <w:proofErr w:type="spellStart"/>
+      <w:r>
+        <w:t>product_id</w:t>
+      </w:r>
+      <w:proofErr w:type="spellEnd"/>
+      <w:r>
+        <w:t>,</w:t>
       </w:r>
     </w:p>
     <w:p>
@@ -710,17 +1242,62 @@
     </w:p>
     <w:p>
       <w:r>
-        <w:t xml:space="preserve">        unit_price,</w:t>
-      </w:r>
-    </w:p>
-    <w:p>
-      <w:r>
-        <w:t xml:space="preserve">        quantity * unit_price as total_price</w:t>
-      </w:r>
-    </w:p>
-    <w:p>
-      <w:r>
-        <w:t xml:space="preserve">    from {{ source('adw', 'sales_order_detail') }}</w:t>
+        <w:t xml:space="preserve">        </w:t>
+      </w:r>
+      <w:proofErr w:type="spellStart"/>
+      <w:r>
+        <w:t>unit_price</w:t>
+      </w:r>
+      <w:proofErr w:type="spellEnd"/>
+      <w:r>
+        <w:t>,</w:t>
+      </w:r>
+    </w:p>
+    <w:p>
+      <w:r>
+        <w:t xml:space="preserve">        quantity * </w:t>
+      </w:r>
+      <w:proofErr w:type="spellStart"/>
+      <w:r>
+        <w:t>unit_price</w:t>
+      </w:r>
+      <w:proofErr w:type="spellEnd"/>
+      <w:r>
+        <w:t xml:space="preserve"> as </w:t>
+      </w:r>
+      <w:proofErr w:type="spellStart"/>
+      <w:r>
+        <w:t>total_price</w:t>
+      </w:r>
+      <w:proofErr w:type="spellEnd"/>
+    </w:p>
+    <w:p>
+      <w:r>
+        <w:t xml:space="preserve">    from </w:t>
+      </w:r>
+      <w:proofErr w:type="gramStart"/>
+      <w:r>
+        <w:t>{{ source</w:t>
+      </w:r>
+      <w:proofErr w:type="gramEnd"/>
+      <w:r>
+        <w:t>('</w:t>
+      </w:r>
+      <w:proofErr w:type="spellStart"/>
+      <w:r>
+        <w:t>adw</w:t>
+      </w:r>
+      <w:proofErr w:type="spellEnd"/>
+      <w:r>
+        <w:t>', '</w:t>
+      </w:r>
+      <w:proofErr w:type="spellStart"/>
+      <w:r>
+        <w:t>sales_order_detail</w:t>
+      </w:r>
+      <w:proofErr w:type="spellEnd"/>
+      <w:r>
+        <w:t>') }}</w:t>
       </w:r>
     </w:p>
     <w:p>
@@ -730,7 +1307,15 @@
     </w:p>
     <w:p>
       <w:r>
-        <w:t>select * from sales_order_detail;</w:t>
+        <w:t xml:space="preserve">select * from </w:t>
+      </w:r>
+      <w:proofErr w:type="spellStart"/>
+      <w:r>
+        <w:t>sales_order_detail</w:t>
+      </w:r>
+      <w:proofErr w:type="spellEnd"/>
+      <w:r>
+        <w:t>;</w:t>
       </w:r>
     </w:p>
     <w:p>
@@ -750,8 +1335,13 @@
     </w:p>
     <w:p>
       <w:r>
-        <w:t>-- models/transform/trans_sales_orders.sql</w:t>
-      </w:r>
+        <w:t>-- models/transform/</w:t>
+      </w:r>
+      <w:proofErr w:type="spellStart"/>
+      <w:r>
+        <w:t>trans_sales_orders.sql</w:t>
+      </w:r>
+      <w:proofErr w:type="spellEnd"/>
     </w:p>
     <w:p>
       <w:r>
@@ -765,58 +1355,216 @@
     </w:p>
     <w:p>
       <w:r>
-        <w:t xml:space="preserve">        sh.order_id,</w:t>
-      </w:r>
-    </w:p>
-    <w:p>
-      <w:r>
-        <w:t xml:space="preserve">        sh.customer_id,</w:t>
-      </w:r>
-    </w:p>
-    <w:p>
-      <w:r>
-        <w:t xml:space="preserve">        sh.order_date,</w:t>
-      </w:r>
-    </w:p>
-    <w:p>
-      <w:r>
-        <w:t xml:space="preserve">        sh.total_amount,</w:t>
-      </w:r>
-    </w:p>
-    <w:p>
-      <w:r>
-        <w:t xml:space="preserve">        sd.product_id,</w:t>
-      </w:r>
-    </w:p>
-    <w:p>
-      <w:r>
-        <w:t xml:space="preserve">        sd.quantity,</w:t>
-      </w:r>
-    </w:p>
-    <w:p>
-      <w:r>
-        <w:t xml:space="preserve">        sd.unit_price,</w:t>
-      </w:r>
-    </w:p>
-    <w:p>
-      <w:r>
-        <w:t xml:space="preserve">        sd.total_price</w:t>
-      </w:r>
-    </w:p>
-    <w:p>
-      <w:r>
-        <w:t xml:space="preserve">    from {{ ref('stg_sales_header') }} sh</w:t>
-      </w:r>
-    </w:p>
-    <w:p>
-      <w:r>
-        <w:t xml:space="preserve">    join {{ ref('stg_sales_order_detail') }} sd</w:t>
-      </w:r>
-    </w:p>
-    <w:p>
-      <w:r>
-        <w:t xml:space="preserve">    on sh.order_id = sd.order_id</w:t>
-      </w:r>
+        <w:t xml:space="preserve">        </w:t>
+      </w:r>
+      <w:proofErr w:type="spellStart"/>
+      <w:proofErr w:type="gramStart"/>
+      <w:r>
+        <w:t>sh.order</w:t>
+      </w:r>
+      <w:proofErr w:type="gramEnd"/>
+      <w:r>
+        <w:t>_id</w:t>
+      </w:r>
+      <w:proofErr w:type="spellEnd"/>
+      <w:r>
+        <w:t>,</w:t>
+      </w:r>
+    </w:p>
+    <w:p>
+      <w:r>
+        <w:t xml:space="preserve">        </w:t>
+      </w:r>
+      <w:proofErr w:type="spellStart"/>
+      <w:proofErr w:type="gramStart"/>
+      <w:r>
+        <w:t>sh.customer</w:t>
+      </w:r>
+      <w:proofErr w:type="gramEnd"/>
+      <w:r>
+        <w:t>_id</w:t>
+      </w:r>
+      <w:proofErr w:type="spellEnd"/>
+      <w:r>
+        <w:t>,</w:t>
+      </w:r>
+    </w:p>
+    <w:p>
+      <w:r>
+        <w:t xml:space="preserve">        </w:t>
+      </w:r>
+      <w:proofErr w:type="spellStart"/>
+      <w:proofErr w:type="gramStart"/>
+      <w:r>
+        <w:t>sh.order</w:t>
+      </w:r>
+      <w:proofErr w:type="gramEnd"/>
+      <w:r>
+        <w:t>_date</w:t>
+      </w:r>
+      <w:proofErr w:type="spellEnd"/>
+      <w:r>
+        <w:t>,</w:t>
+      </w:r>
+    </w:p>
+    <w:p>
+      <w:r>
+        <w:t xml:space="preserve">        </w:t>
+      </w:r>
+      <w:proofErr w:type="spellStart"/>
+      <w:proofErr w:type="gramStart"/>
+      <w:r>
+        <w:t>sh.total</w:t>
+      </w:r>
+      <w:proofErr w:type="gramEnd"/>
+      <w:r>
+        <w:t>_amount</w:t>
+      </w:r>
+      <w:proofErr w:type="spellEnd"/>
+      <w:r>
+        <w:t>,</w:t>
+      </w:r>
+    </w:p>
+    <w:p>
+      <w:r>
+        <w:t xml:space="preserve">        </w:t>
+      </w:r>
+      <w:proofErr w:type="spellStart"/>
+      <w:proofErr w:type="gramStart"/>
+      <w:r>
+        <w:t>sd.product</w:t>
+      </w:r>
+      <w:proofErr w:type="gramEnd"/>
+      <w:r>
+        <w:t>_id</w:t>
+      </w:r>
+      <w:proofErr w:type="spellEnd"/>
+      <w:r>
+        <w:t>,</w:t>
+      </w:r>
+    </w:p>
+    <w:p>
+      <w:r>
+        <w:t xml:space="preserve">        </w:t>
+      </w:r>
+      <w:proofErr w:type="spellStart"/>
+      <w:proofErr w:type="gramStart"/>
+      <w:r>
+        <w:t>sd.quantity</w:t>
+      </w:r>
+      <w:proofErr w:type="spellEnd"/>
+      <w:proofErr w:type="gramEnd"/>
+      <w:r>
+        <w:t>,</w:t>
+      </w:r>
+    </w:p>
+    <w:p>
+      <w:r>
+        <w:t xml:space="preserve">        </w:t>
+      </w:r>
+      <w:proofErr w:type="spellStart"/>
+      <w:proofErr w:type="gramStart"/>
+      <w:r>
+        <w:t>sd.unit</w:t>
+      </w:r>
+      <w:proofErr w:type="gramEnd"/>
+      <w:r>
+        <w:t>_price</w:t>
+      </w:r>
+      <w:proofErr w:type="spellEnd"/>
+      <w:r>
+        <w:t>,</w:t>
+      </w:r>
+    </w:p>
+    <w:p>
+      <w:r>
+        <w:t xml:space="preserve">        </w:t>
+      </w:r>
+      <w:proofErr w:type="spellStart"/>
+      <w:proofErr w:type="gramStart"/>
+      <w:r>
+        <w:t>sd.total</w:t>
+      </w:r>
+      <w:proofErr w:type="gramEnd"/>
+      <w:r>
+        <w:t>_price</w:t>
+      </w:r>
+      <w:proofErr w:type="spellEnd"/>
+    </w:p>
+    <w:p>
+      <w:r>
+        <w:t xml:space="preserve">    from </w:t>
+      </w:r>
+      <w:proofErr w:type="gramStart"/>
+      <w:r>
+        <w:t>{{ ref</w:t>
+      </w:r>
+      <w:proofErr w:type="gramEnd"/>
+      <w:r>
+        <w:t>('</w:t>
+      </w:r>
+      <w:proofErr w:type="spellStart"/>
+      <w:r>
+        <w:t>stg_sales_header</w:t>
+      </w:r>
+      <w:proofErr w:type="spellEnd"/>
+      <w:r>
+        <w:t xml:space="preserve">') }} </w:t>
+      </w:r>
+      <w:proofErr w:type="spellStart"/>
+      <w:r>
+        <w:t>sh</w:t>
+      </w:r>
+      <w:proofErr w:type="spellEnd"/>
+    </w:p>
+    <w:p>
+      <w:r>
+        <w:t xml:space="preserve">    join </w:t>
+      </w:r>
+      <w:proofErr w:type="gramStart"/>
+      <w:r>
+        <w:t>{{ ref</w:t>
+      </w:r>
+      <w:proofErr w:type="gramEnd"/>
+      <w:r>
+        <w:t>('</w:t>
+      </w:r>
+      <w:proofErr w:type="spellStart"/>
+      <w:r>
+        <w:t>stg_sales_order_detail</w:t>
+      </w:r>
+      <w:proofErr w:type="spellEnd"/>
+      <w:r>
+        <w:t xml:space="preserve">') }} </w:t>
+      </w:r>
+      <w:proofErr w:type="spellStart"/>
+      <w:r>
+        <w:t>sd</w:t>
+      </w:r>
+      <w:proofErr w:type="spellEnd"/>
+    </w:p>
+    <w:p>
+      <w:r>
+        <w:t xml:space="preserve">    on </w:t>
+      </w:r>
+      <w:proofErr w:type="spellStart"/>
+      <w:proofErr w:type="gramStart"/>
+      <w:r>
+        <w:t>sh.order</w:t>
+      </w:r>
+      <w:proofErr w:type="gramEnd"/>
+      <w:r>
+        <w:t>_id</w:t>
+      </w:r>
+      <w:proofErr w:type="spellEnd"/>
+      <w:r>
+        <w:t xml:space="preserve"> = </w:t>
+      </w:r>
+      <w:proofErr w:type="spellStart"/>
+      <w:r>
+        <w:t>sd.order_id</w:t>
+      </w:r>
+      <w:proofErr w:type="spellEnd"/>
     </w:p>
     <w:p>
       <w:r>
@@ -830,12 +1578,25 @@
     </w:p>
     <w:p>
       <w:r>
-        <w:t>-- models/transform/agg_sales_summary.sql</w:t>
-      </w:r>
-    </w:p>
-    <w:p>
-      <w:r>
-        <w:t>with monthly_sales as (</w:t>
+        <w:t>-- models/transform/</w:t>
+      </w:r>
+      <w:proofErr w:type="spellStart"/>
+      <w:r>
+        <w:t>agg_sales_summary.sql</w:t>
+      </w:r>
+      <w:proofErr w:type="spellEnd"/>
+    </w:p>
+    <w:p>
+      <w:r>
+        <w:t xml:space="preserve">with </w:t>
+      </w:r>
+      <w:proofErr w:type="spellStart"/>
+      <w:r>
+        <w:t>monthly_sales</w:t>
+      </w:r>
+      <w:proofErr w:type="spellEnd"/>
+      <w:r>
+        <w:t xml:space="preserve"> as (</w:t>
       </w:r>
     </w:p>
     <w:p>
@@ -845,22 +1606,99 @@
     </w:p>
     <w:p>
       <w:r>
-        <w:t xml:space="preserve">        date_trunc('month', order_date) as month,</w:t>
-      </w:r>
-    </w:p>
-    <w:p>
-      <w:r>
-        <w:t xml:space="preserve">        sum(total_price) as total_revenue,</w:t>
-      </w:r>
-    </w:p>
-    <w:p>
-      <w:r>
-        <w:t xml:space="preserve">        count(distinct order_id) as total_orders</w:t>
-      </w:r>
-    </w:p>
-    <w:p>
-      <w:r>
-        <w:t xml:space="preserve">    from {{ ref('trans_sales_orders') }}</w:t>
+        <w:t xml:space="preserve">        </w:t>
+      </w:r>
+      <w:proofErr w:type="spellStart"/>
+      <w:r>
+        <w:t>date_</w:t>
+      </w:r>
+      <w:proofErr w:type="gramStart"/>
+      <w:r>
+        <w:t>trunc</w:t>
+      </w:r>
+      <w:proofErr w:type="spellEnd"/>
+      <w:r>
+        <w:t>(</w:t>
+      </w:r>
+      <w:proofErr w:type="gramEnd"/>
+      <w:r>
+        <w:t xml:space="preserve">'month', </w:t>
+      </w:r>
+      <w:proofErr w:type="spellStart"/>
+      <w:r>
+        <w:t>order_date</w:t>
+      </w:r>
+      <w:proofErr w:type="spellEnd"/>
+      <w:r>
+        <w:t>) as month,</w:t>
+      </w:r>
+    </w:p>
+    <w:p>
+      <w:r>
+        <w:t xml:space="preserve">        sum(</w:t>
+      </w:r>
+      <w:proofErr w:type="spellStart"/>
+      <w:r>
+        <w:t>total_price</w:t>
+      </w:r>
+      <w:proofErr w:type="spellEnd"/>
+      <w:r>
+        <w:t xml:space="preserve">) as </w:t>
+      </w:r>
+      <w:proofErr w:type="spellStart"/>
+      <w:r>
+        <w:t>total_revenue</w:t>
+      </w:r>
+      <w:proofErr w:type="spellEnd"/>
+      <w:r>
+        <w:t>,</w:t>
+      </w:r>
+    </w:p>
+    <w:p>
+      <w:r>
+        <w:t xml:space="preserve">        </w:t>
+      </w:r>
+      <w:proofErr w:type="gramStart"/>
+      <w:r>
+        <w:t>count(</w:t>
+      </w:r>
+      <w:proofErr w:type="gramEnd"/>
+      <w:r>
+        <w:t xml:space="preserve">distinct </w:t>
+      </w:r>
+      <w:proofErr w:type="spellStart"/>
+      <w:r>
+        <w:t>order_id</w:t>
+      </w:r>
+      <w:proofErr w:type="spellEnd"/>
+      <w:r>
+        <w:t xml:space="preserve">) as </w:t>
+      </w:r>
+      <w:proofErr w:type="spellStart"/>
+      <w:r>
+        <w:t>total_orders</w:t>
+      </w:r>
+      <w:proofErr w:type="spellEnd"/>
+    </w:p>
+    <w:p>
+      <w:r>
+        <w:t xml:space="preserve">    from </w:t>
+      </w:r>
+      <w:proofErr w:type="gramStart"/>
+      <w:r>
+        <w:t>{{ ref</w:t>
+      </w:r>
+      <w:proofErr w:type="gramEnd"/>
+      <w:r>
+        <w:t>('</w:t>
+      </w:r>
+      <w:proofErr w:type="spellStart"/>
+      <w:r>
+        <w:t>trans_sales_orders</w:t>
+      </w:r>
+      <w:proofErr w:type="spellEnd"/>
+      <w:r>
+        <w:t>') }}</w:t>
       </w:r>
     </w:p>
     <w:p>
@@ -875,7 +1713,15 @@
     </w:p>
     <w:p>
       <w:r>
-        <w:t>select * from monthly_sales;</w:t>
+        <w:t xml:space="preserve">select * from </w:t>
+      </w:r>
+      <w:proofErr w:type="spellStart"/>
+      <w:r>
+        <w:t>monthly_sales</w:t>
+      </w:r>
+      <w:proofErr w:type="spellEnd"/>
+      <w:r>
+        <w:t>;</w:t>
       </w:r>
     </w:p>
     <w:p>
@@ -895,12 +1741,25 @@
     </w:p>
     <w:p>
       <w:r>
-        <w:t>-- models/marts/fact_sales.sql</w:t>
-      </w:r>
-    </w:p>
-    <w:p>
-      <w:r>
-        <w:t>with fact_sales as (</w:t>
+        <w:t>-- models/marts/</w:t>
+      </w:r>
+      <w:proofErr w:type="spellStart"/>
+      <w:r>
+        <w:t>fact_sales.sql</w:t>
+      </w:r>
+      <w:proofErr w:type="spellEnd"/>
+    </w:p>
+    <w:p>
+      <w:r>
+        <w:t xml:space="preserve">with </w:t>
+      </w:r>
+      <w:proofErr w:type="spellStart"/>
+      <w:r>
+        <w:t>fact_sales</w:t>
+      </w:r>
+      <w:proofErr w:type="spellEnd"/>
+      <w:r>
+        <w:t xml:space="preserve"> as (</w:t>
       </w:r>
     </w:p>
     <w:p>
@@ -910,28 +1769,86 @@
     </w:p>
     <w:p>
       <w:r>
-        <w:t xml:space="preserve">        order_id,</w:t>
-      </w:r>
-    </w:p>
-    <w:p>
-      <w:r>
-        <w:t xml:space="preserve">        customer_id,</w:t>
-      </w:r>
-    </w:p>
-    <w:p>
-      <w:r>
-        <w:t xml:space="preserve">        sum(total_price) as order_total</w:t>
-      </w:r>
-    </w:p>
-    <w:p>
-      <w:r>
-        <w:t xml:space="preserve">    from {{ ref('trans_sales_orders') }}</w:t>
-      </w:r>
-    </w:p>
-    <w:p>
-      <w:r>
-        <w:t xml:space="preserve">    group by order_id, customer_id</w:t>
-      </w:r>
+        <w:t xml:space="preserve">        </w:t>
+      </w:r>
+      <w:proofErr w:type="spellStart"/>
+      <w:r>
+        <w:t>order_id</w:t>
+      </w:r>
+      <w:proofErr w:type="spellEnd"/>
+      <w:r>
+        <w:t>,</w:t>
+      </w:r>
+    </w:p>
+    <w:p>
+      <w:r>
+        <w:t xml:space="preserve">        </w:t>
+      </w:r>
+      <w:proofErr w:type="spellStart"/>
+      <w:r>
+        <w:t>customer_id</w:t>
+      </w:r>
+      <w:proofErr w:type="spellEnd"/>
+      <w:r>
+        <w:t>,</w:t>
+      </w:r>
+    </w:p>
+    <w:p>
+      <w:r>
+        <w:t xml:space="preserve">        sum(</w:t>
+      </w:r>
+      <w:proofErr w:type="spellStart"/>
+      <w:r>
+        <w:t>total_price</w:t>
+      </w:r>
+      <w:proofErr w:type="spellEnd"/>
+      <w:r>
+        <w:t xml:space="preserve">) as </w:t>
+      </w:r>
+      <w:proofErr w:type="spellStart"/>
+      <w:r>
+        <w:t>order_total</w:t>
+      </w:r>
+      <w:proofErr w:type="spellEnd"/>
+    </w:p>
+    <w:p>
+      <w:r>
+        <w:t xml:space="preserve">    from </w:t>
+      </w:r>
+      <w:proofErr w:type="gramStart"/>
+      <w:r>
+        <w:t>{{ ref</w:t>
+      </w:r>
+      <w:proofErr w:type="gramEnd"/>
+      <w:r>
+        <w:t>('</w:t>
+      </w:r>
+      <w:proofErr w:type="spellStart"/>
+      <w:r>
+        <w:t>trans_sales_orders</w:t>
+      </w:r>
+      <w:proofErr w:type="spellEnd"/>
+      <w:r>
+        <w:t>') }}</w:t>
+      </w:r>
+    </w:p>
+    <w:p>
+      <w:r>
+        <w:t xml:space="preserve">    group by </w:t>
+      </w:r>
+      <w:proofErr w:type="spellStart"/>
+      <w:r>
+        <w:t>order_id</w:t>
+      </w:r>
+      <w:proofErr w:type="spellEnd"/>
+      <w:r>
+        <w:t xml:space="preserve">, </w:t>
+      </w:r>
+      <w:proofErr w:type="spellStart"/>
+      <w:r>
+        <w:t>customer_id</w:t>
+      </w:r>
+      <w:proofErr w:type="spellEnd"/>
     </w:p>
     <w:p>
       <w:r>
@@ -940,22 +1857,56 @@
     </w:p>
     <w:p>
       <w:r>
-        <w:t>select * from fact_sales;</w:t>
-      </w:r>
-    </w:p>
-    <w:p>
-      <w:r>
-        <w:t>-- models/marts/dim_products.sql</w:t>
-      </w:r>
-    </w:p>
-    <w:p>
-      <w:r>
-        <w:t>select distinct product_id</w:t>
-      </w:r>
-    </w:p>
-    <w:p>
-      <w:r>
-        <w:t>from {{ ref('stg_sales_order_detail') }};</w:t>
+        <w:t xml:space="preserve">select * from </w:t>
+      </w:r>
+      <w:proofErr w:type="spellStart"/>
+      <w:r>
+        <w:t>fact_sales</w:t>
+      </w:r>
+      <w:proofErr w:type="spellEnd"/>
+      <w:r>
+        <w:t>;</w:t>
+      </w:r>
+    </w:p>
+    <w:p>
+      <w:r>
+        <w:t>-- models/marts/</w:t>
+      </w:r>
+      <w:proofErr w:type="spellStart"/>
+      <w:r>
+        <w:t>dim_products.sql</w:t>
+      </w:r>
+      <w:proofErr w:type="spellEnd"/>
+    </w:p>
+    <w:p>
+      <w:r>
+        <w:t xml:space="preserve">select distinct </w:t>
+      </w:r>
+      <w:proofErr w:type="spellStart"/>
+      <w:r>
+        <w:t>product_id</w:t>
+      </w:r>
+      <w:proofErr w:type="spellEnd"/>
+    </w:p>
+    <w:p>
+      <w:r>
+        <w:t xml:space="preserve">from </w:t>
+      </w:r>
+      <w:proofErr w:type="gramStart"/>
+      <w:r>
+        <w:t>{{ ref</w:t>
+      </w:r>
+      <w:proofErr w:type="gramEnd"/>
+      <w:r>
+        <w:t>('</w:t>
+      </w:r>
+      <w:proofErr w:type="spellStart"/>
+      <w:r>
+        <w:t>stg_sales_order_detail</w:t>
+      </w:r>
+      <w:proofErr w:type="spellEnd"/>
+      <w:r>
+        <w:t>') }};</w:t>
       </w:r>
     </w:p>
     <w:p>
@@ -963,8 +1914,21 @@
         <w:pStyle w:val="Heading1"/>
       </w:pPr>
       <w:r>
-        <w:t>8. Running and Testing dbt</w:t>
-      </w:r>
+        <w:t xml:space="preserve">8. Running and </w:t>
+      </w:r>
+      <w:proofErr w:type="gramStart"/>
+      <w:r>
+        <w:t>Testing</w:t>
+      </w:r>
+      <w:proofErr w:type="gramEnd"/>
+      <w:r>
+        <w:t xml:space="preserve"> </w:t>
+      </w:r>
+      <w:proofErr w:type="spellStart"/>
+      <w:r>
+        <w:t>dbt</w:t>
+      </w:r>
+      <w:proofErr w:type="spellEnd"/>
     </w:p>
     <w:p>
       <w:r>
@@ -972,13 +1936,23 @@
       </w:r>
     </w:p>
     <w:p>
-      <w:r>
-        <w:t>dbt run</w:t>
-      </w:r>
-    </w:p>
-    <w:p>
-      <w:r>
-        <w:t>dbt test</w:t>
+      <w:proofErr w:type="spellStart"/>
+      <w:r>
+        <w:t>dbt</w:t>
+      </w:r>
+      <w:proofErr w:type="spellEnd"/>
+      <w:r>
+        <w:t xml:space="preserve"> run</w:t>
+      </w:r>
+    </w:p>
+    <w:p>
+      <w:proofErr w:type="spellStart"/>
+      <w:r>
+        <w:t>dbt</w:t>
+      </w:r>
+      <w:proofErr w:type="spellEnd"/>
+      <w:r>
+        <w:t xml:space="preserve"> test</w:t>
       </w:r>
     </w:p>
     <w:p>
@@ -987,13 +1961,23 @@
       </w:r>
     </w:p>
     <w:p>
-      <w:r>
-        <w:t>dbt docs generate</w:t>
-      </w:r>
-    </w:p>
-    <w:p>
-      <w:r>
-        <w:t>dbt docs serve</w:t>
+      <w:proofErr w:type="spellStart"/>
+      <w:r>
+        <w:t>dbt</w:t>
+      </w:r>
+      <w:proofErr w:type="spellEnd"/>
+      <w:r>
+        <w:t xml:space="preserve"> docs generate</w:t>
+      </w:r>
+    </w:p>
+    <w:p>
+      <w:proofErr w:type="spellStart"/>
+      <w:r>
+        <w:t>dbt</w:t>
+      </w:r>
+      <w:proofErr w:type="spellEnd"/>
+      <w:r>
+        <w:t xml:space="preserve"> docs serve</w:t>
       </w:r>
     </w:p>
     <w:p>
@@ -3474,6 +4458,7 @@
   <w:style w:type="character" w:default="1" w:styleId="DefaultParagraphFont">
     <w:name w:val="Default Paragraph Font"/>
     <w:uiPriority w:val="1"/>
+    <w:semiHidden/>
     <w:unhideWhenUsed/>
   </w:style>
   <w:style w:type="table" w:default="1" w:styleId="TableNormal">

</xml_diff>